<commit_message>
utlimos cambio error al actualizar status assignment
</commit_message>
<xml_diff>
--- a/public/docs/entrega_salida.docx
+++ b/public/docs/entrega_salida.docx
@@ -31,7 +31,7 @@
         <w:rPr>
           <w:noProof/>
         </w:rPr>
-        <w:t>22 de mayo de 2021</w:t>
+        <w:t>24 de mayo de 2021</w:t>
       </w:r>
       <w:r>
         <w:fldChar w:fldCharType="end"/>
@@ -272,8 +272,10 @@
                 <w:shd w:val="clear" w:color="auto" w:fill="FFFFFF"/>
                 <w:lang w:val="en-US"/>
               </w:rPr>
-              <w:t>${model} ${brand}</w:t>
-            </w:r>
+              <w:t xml:space="preserve">${model} </w:t>
+            </w:r>
+            <w:bookmarkStart w:id="0" w:name="_GoBack"/>
+            <w:bookmarkEnd w:id="0"/>
           </w:p>
         </w:tc>
         <w:tc>
@@ -309,7 +311,13 @@
               <w:rPr>
                 <w:noProof/>
               </w:rPr>
-              <w:t>${Brand}</w:t>
+              <w:t>${b</w:t>
+            </w:r>
+            <w:r>
+              <w:rPr>
+                <w:noProof/>
+              </w:rPr>
+              <w:t>rand}</w:t>
             </w:r>
           </w:p>
         </w:tc>
@@ -352,8 +360,6 @@
           <w:lang w:val="en-US"/>
         </w:rPr>
       </w:pPr>
-      <w:bookmarkStart w:id="0" w:name="_GoBack"/>
-      <w:bookmarkEnd w:id="0"/>
     </w:p>
     <w:p>
       <w:pPr>
@@ -1458,7 +1464,7 @@
 </file>
 
 <file path=customXml/itemProps1.xml><?xml version="1.0" encoding="utf-8"?>
-<ds:datastoreItem xmlns:ds="http://schemas.openxmlformats.org/officeDocument/2006/customXml" ds:itemID="{DAC936CB-3ABF-4DC7-A181-A9C4599955D9}">
+<ds:datastoreItem xmlns:ds="http://schemas.openxmlformats.org/officeDocument/2006/customXml" ds:itemID="{76E95DAA-5D43-4247-A9FD-20E9355C1F64}">
   <ds:schemaRefs>
     <ds:schemaRef ds:uri="http://schemas.openxmlformats.org/officeDocument/2006/bibliography"/>
   </ds:schemaRefs>

</xml_diff>